<commit_message>
LOTS of artifact changes.
</commit_message>
<xml_diff>
--- a/Artifacts/Domain Model.docx
+++ b/Artifacts/Domain Model.docx
@@ -11,7 +11,7 @@
         <mc:AlternateContent>
           <mc:Choice Requires="wpc">
             <w:drawing>
-              <wp:inline distT="0" distB="0" distL="0" distR="0" wp14:anchorId="14DAAFCA" wp14:editId="2496A689">
+              <wp:inline distT="0" distB="0" distL="0" distR="0" wp14:anchorId="52BEF7EF" wp14:editId="033A7DDE">
                 <wp:extent cx="8016949" cy="4675765"/>
                 <wp:effectExtent l="0" t="0" r="0" b="29845"/>
                 <wp:docPr id="2" name="Lærred 2"/>
@@ -95,6 +95,7 @@
                                   <w:lang w:val="en-US"/>
                                 </w:rPr>
                               </w:pPr>
+                              <w:proofErr w:type="gramStart"/>
                               <w:r>
                                 <w:rPr>
                                   <w:rFonts w:asciiTheme="minorHAnsi" w:hAnsiTheme="minorHAnsi"/>
@@ -102,6 +103,7 @@
                                 </w:rPr>
                                 <w:t>Includes text and pictures.</w:t>
                               </w:r>
+                              <w:proofErr w:type="gramEnd"/>
                             </w:p>
                           </w:txbxContent>
                         </wps:txbx>
@@ -240,8 +242,13 @@
                         <wps:txbx>
                           <w:txbxContent>
                             <w:p>
+                              <w:proofErr w:type="spellStart"/>
                               <w:r>
-                                <w:t>Owns a</w:t>
+                                <w:t>Owns</w:t>
+                              </w:r>
+                              <w:proofErr w:type="spellEnd"/>
+                              <w:r>
+                                <w:t xml:space="preserve"> a</w:t>
                               </w:r>
                             </w:p>
                           </w:txbxContent>
@@ -300,7 +307,25 @@
                                   <w:sz w:val="22"/>
                                   <w:szCs w:val="22"/>
                                 </w:rPr>
-                                <w:t>Is shared with</w:t>
+                                <w:t xml:space="preserve">Is </w:t>
+                              </w:r>
+                              <w:proofErr w:type="spellStart"/>
+                              <w:r>
+                                <w:rPr>
+                                  <w:rFonts w:asciiTheme="minorHAnsi" w:eastAsia="Calibri" w:hAnsiTheme="minorHAnsi"/>
+                                  <w:sz w:val="22"/>
+                                  <w:szCs w:val="22"/>
+                                </w:rPr>
+                                <w:t>shared</w:t>
+                              </w:r>
+                              <w:proofErr w:type="spellEnd"/>
+                              <w:r>
+                                <w:rPr>
+                                  <w:rFonts w:asciiTheme="minorHAnsi" w:eastAsia="Calibri" w:hAnsiTheme="minorHAnsi"/>
+                                  <w:sz w:val="22"/>
+                                  <w:szCs w:val="22"/>
+                                </w:rPr>
+                                <w:t xml:space="preserve"> with</w:t>
                               </w:r>
                             </w:p>
                           </w:txbxContent>
@@ -988,6 +1013,7 @@
                                 <w:pStyle w:val="NormalWeb"/>
                                 <w:spacing w:before="0" w:beforeAutospacing="0" w:after="200" w:afterAutospacing="0" w:line="276" w:lineRule="auto"/>
                               </w:pPr>
+                              <w:proofErr w:type="spellStart"/>
                               <w:r>
                                 <w:rPr>
                                   <w:rFonts w:eastAsia="Calibri"/>
@@ -996,6 +1022,7 @@
                                 </w:rPr>
                                 <w:t>Contains</w:t>
                               </w:r>
+                              <w:proofErr w:type="spellEnd"/>
                             </w:p>
                           </w:txbxContent>
                         </wps:txbx>
@@ -1136,6 +1163,7 @@
                                 <w:pStyle w:val="NormalWeb"/>
                                 <w:spacing w:before="0" w:beforeAutospacing="0" w:after="200" w:afterAutospacing="0" w:line="276" w:lineRule="auto"/>
                               </w:pPr>
+                              <w:proofErr w:type="spellStart"/>
                               <w:r>
                                 <w:rPr>
                                   <w:rFonts w:eastAsia="Calibri"/>
@@ -1144,6 +1172,7 @@
                                 </w:rPr>
                                 <w:t>Contains</w:t>
                               </w:r>
+                              <w:proofErr w:type="spellEnd"/>
                             </w:p>
                           </w:txbxContent>
                         </wps:txbx>
@@ -1282,6 +1311,7 @@
                                 <w:pStyle w:val="NormalWeb"/>
                                 <w:spacing w:before="0" w:beforeAutospacing="0" w:after="200" w:afterAutospacing="0" w:line="276" w:lineRule="auto"/>
                               </w:pPr>
+                              <w:proofErr w:type="spellStart"/>
                               <w:r>
                                 <w:rPr>
                                   <w:rFonts w:eastAsia="Calibri"/>
@@ -1290,6 +1320,7 @@
                                 </w:rPr>
                                 <w:t>Contains</w:t>
                               </w:r>
+                              <w:proofErr w:type="spellEnd"/>
                             </w:p>
                           </w:txbxContent>
                         </wps:txbx>
@@ -1542,6 +1573,7 @@
                             <w:lang w:val="en-US"/>
                           </w:rPr>
                         </w:pPr>
+                        <w:proofErr w:type="gramStart"/>
                         <w:r>
                           <w:rPr>
                             <w:rFonts w:asciiTheme="minorHAnsi" w:hAnsiTheme="minorHAnsi"/>
@@ -1549,6 +1581,7 @@
                           </w:rPr>
                           <w:t>Includes text and pictures.</w:t>
                         </w:r>
+                        <w:proofErr w:type="gramEnd"/>
                       </w:p>
                     </w:txbxContent>
                   </v:textbox>
@@ -1584,8 +1617,13 @@
                   <v:textbox>
                     <w:txbxContent>
                       <w:p>
+                        <w:proofErr w:type="spellStart"/>
                         <w:r>
-                          <w:t>Owns a</w:t>
+                          <w:t>Owns</w:t>
+                        </w:r>
+                        <w:proofErr w:type="spellEnd"/>
+                        <w:r>
+                          <w:t xml:space="preserve"> a</w:t>
                         </w:r>
                       </w:p>
                     </w:txbxContent>
@@ -1608,7 +1646,25 @@
                             <w:sz w:val="22"/>
                             <w:szCs w:val="22"/>
                           </w:rPr>
-                          <w:t>Is shared with</w:t>
+                          <w:t xml:space="preserve">Is </w:t>
+                        </w:r>
+                        <w:proofErr w:type="spellStart"/>
+                        <w:r>
+                          <w:rPr>
+                            <w:rFonts w:asciiTheme="minorHAnsi" w:eastAsia="Calibri" w:hAnsiTheme="minorHAnsi"/>
+                            <w:sz w:val="22"/>
+                            <w:szCs w:val="22"/>
+                          </w:rPr>
+                          <w:t>shared</w:t>
+                        </w:r>
+                        <w:proofErr w:type="spellEnd"/>
+                        <w:r>
+                          <w:rPr>
+                            <w:rFonts w:asciiTheme="minorHAnsi" w:eastAsia="Calibri" w:hAnsiTheme="minorHAnsi"/>
+                            <w:sz w:val="22"/>
+                            <w:szCs w:val="22"/>
+                          </w:rPr>
+                          <w:t xml:space="preserve"> with</w:t>
                         </w:r>
                       </w:p>
                     </w:txbxContent>
@@ -1825,6 +1881,7 @@
                           <w:pStyle w:val="NormalWeb"/>
                           <w:spacing w:before="0" w:beforeAutospacing="0" w:after="200" w:afterAutospacing="0" w:line="276" w:lineRule="auto"/>
                         </w:pPr>
+                        <w:proofErr w:type="spellStart"/>
                         <w:r>
                           <w:rPr>
                             <w:rFonts w:eastAsia="Calibri"/>
@@ -1833,6 +1890,7 @@
                           </w:rPr>
                           <w:t>Contains</w:t>
                         </w:r>
+                        <w:proofErr w:type="spellEnd"/>
                       </w:p>
                     </w:txbxContent>
                   </v:textbox>
@@ -1879,6 +1937,7 @@
                           <w:pStyle w:val="NormalWeb"/>
                           <w:spacing w:before="0" w:beforeAutospacing="0" w:after="200" w:afterAutospacing="0" w:line="276" w:lineRule="auto"/>
                         </w:pPr>
+                        <w:proofErr w:type="spellStart"/>
                         <w:r>
                           <w:rPr>
                             <w:rFonts w:eastAsia="Calibri"/>
@@ -1887,6 +1946,7 @@
                           </w:rPr>
                           <w:t>Contains</w:t>
                         </w:r>
+                        <w:proofErr w:type="spellEnd"/>
                       </w:p>
                     </w:txbxContent>
                   </v:textbox>
@@ -1922,6 +1982,7 @@
                           <w:pStyle w:val="NormalWeb"/>
                           <w:spacing w:before="0" w:beforeAutospacing="0" w:after="200" w:afterAutospacing="0" w:line="276" w:lineRule="auto"/>
                         </w:pPr>
+                        <w:proofErr w:type="spellStart"/>
                         <w:r>
                           <w:rPr>
                             <w:rFonts w:eastAsia="Calibri"/>
@@ -1930,6 +1991,7 @@
                           </w:rPr>
                           <w:t>Contains</w:t>
                         </w:r>
+                        <w:proofErr w:type="spellEnd"/>
                       </w:p>
                     </w:txbxContent>
                   </v:textbox>
@@ -1997,7 +2059,6 @@
         <w:rPr>
           <w:lang w:val="en-US"/>
         </w:rPr>
-        <w:lastRenderedPageBreak/>
         <w:t>Revision Table</w:t>
       </w:r>
     </w:p>
@@ -2032,9 +2093,11 @@
             <w:tcW w:w="2445" w:type="dxa"/>
           </w:tcPr>
           <w:p>
+            <w:proofErr w:type="spellStart"/>
             <w:r>
               <w:t>Description</w:t>
             </w:r>
+            <w:proofErr w:type="spellEnd"/>
           </w:p>
         </w:tc>
         <w:tc>
@@ -2078,8 +2141,13 @@
           </w:tcPr>
           <w:p>
             <w:r>
-              <w:t>Kewin &amp; Kasra</w:t>
+              <w:t xml:space="preserve">Kewin &amp; </w:t>
             </w:r>
+            <w:proofErr w:type="spellStart"/>
+            <w:r>
+              <w:t>Kasra</w:t>
+            </w:r>
+            <w:proofErr w:type="spellEnd"/>
           </w:p>
         </w:tc>
       </w:tr>
@@ -2130,14 +2198,14 @@
                 <w:lang w:val="en-US"/>
               </w:rPr>
             </w:pPr>
+            <w:proofErr w:type="spellStart"/>
             <w:r>
               <w:rPr>
                 <w:lang w:val="en-US"/>
               </w:rPr>
               <w:t>Kewin</w:t>
             </w:r>
-            <w:bookmarkStart w:id="0" w:name="_GoBack"/>
-            <w:bookmarkEnd w:id="0"/>
+            <w:proofErr w:type="spellEnd"/>
           </w:p>
         </w:tc>
       </w:tr>
@@ -2189,11 +2257,13 @@
           <w:lang w:val="en-US"/>
         </w:rPr>
       </w:pPr>
+      <w:bookmarkStart w:id="0" w:name="_GoBack"/>
+      <w:bookmarkEnd w:id="0"/>
     </w:p>
     <w:sectPr>
       <w:headerReference w:type="default" r:id="rId7"/>
-      <w:pgSz w:w="16838" w:h="11906" w:orient="landscape"/>
-      <w:pgMar w:top="1134" w:right="1701" w:bottom="1134" w:left="1701" w:header="708" w:footer="708" w:gutter="0"/>
+      <w:pgSz w:w="11906" w:h="16838"/>
+      <w:pgMar w:top="1701" w:right="1134" w:bottom="1701" w:left="1134" w:header="708" w:footer="708" w:gutter="0"/>
       <w:cols w:space="708"/>
       <w:docGrid w:linePitch="360"/>
     </w:sectPr>
@@ -2265,8 +2335,8 @@
       <w:tblLook w:val="04A0" w:firstRow="1" w:lastRow="0" w:firstColumn="1" w:lastColumn="0" w:noHBand="0" w:noVBand="1"/>
     </w:tblPr>
     <w:tblGrid>
-      <w:gridCol w:w="2050"/>
-      <w:gridCol w:w="11616"/>
+      <w:gridCol w:w="1480"/>
+      <w:gridCol w:w="8388"/>
     </w:tblGrid>
     <w:tr>
       <w:tc>
@@ -3279,6 +3349,7 @@
   </w:compat>
   <w:rsids>
     <w:rsidRoot w:val="006C658F"/>
+    <w:rsid w:val="005C3069"/>
     <w:rsid w:val="006C658F"/>
     <w:rsid w:val="00911608"/>
     <w:rsid w:val="00A62A0A"/>

</xml_diff>